<commit_message>
casi terminao (revisar activos)
</commit_message>
<xml_diff>
--- a/dockelements.docx
+++ b/dockelements.docx
@@ -1,6 +1,6 @@
 
 <file path=word/document.xml><?xml version="1.0" encoding="utf-8"?>
-<w:document xmlns:wpc="http://schemas.microsoft.com/office/word/2010/wordprocessingCanvas" xmlns:cx="http://schemas.microsoft.com/office/drawing/2014/chartex" xmlns:cx1="http://schemas.microsoft.com/office/drawing/2015/9/8/chartex" xmlns:cx2="http://schemas.microsoft.com/office/drawing/2015/10/21/chartex" xmlns:cx3="http://schemas.microsoft.com/office/drawing/2016/5/9/chartex" xmlns:cx4="http://schemas.microsoft.com/office/drawing/2016/5/10/chartex" xmlns:cx5="http://schemas.microsoft.com/office/drawing/2016/5/11/chartex" xmlns:cx6="http://schemas.microsoft.com/office/drawing/2016/5/12/chartex" xmlns:cx7="http://schemas.microsoft.com/office/drawing/2016/5/13/chartex" xmlns:cx8="http://schemas.microsoft.com/office/drawing/2016/5/14/chartex" xmlns:mc="http://schemas.openxmlformats.org/markup-compatibility/2006" xmlns:aink="http://schemas.microsoft.com/office/drawing/2016/ink" xmlns:am3d="http://schemas.microsoft.com/office/drawing/2017/model3d" xmlns:o="urn:schemas-microsoft-com:office:office" xmlns:r="http://schemas.openxmlformats.org/officeDocument/2006/relationships" xmlns:m="http://schemas.openxmlformats.org/officeDocument/2006/math" xmlns:v="urn:schemas-microsoft-com:vml" xmlns:wp14="http://schemas.microsoft.com/office/word/2010/wordprocessingDrawing" xmlns:wp="http://schemas.openxmlformats.org/drawingml/2006/wordprocessingDrawing" xmlns:w10="urn:schemas-microsoft-com:office:word" xmlns:w="http://schemas.openxmlformats.org/wordprocessingml/2006/main" xmlns:w14="http://schemas.microsoft.com/office/word/2010/wordml" xmlns:w15="http://schemas.microsoft.com/office/word/2012/wordml" xmlns:w16cex="http://schemas.microsoft.com/office/word/2018/wordml/cex" xmlns:w16cid="http://schemas.microsoft.com/office/word/2016/wordml/cid" xmlns:w16="http://schemas.microsoft.com/office/word/2018/wordml" xmlns:w16sdtdh="http://schemas.microsoft.com/office/word/2020/wordml/sdtdatahash" xmlns:w16se="http://schemas.microsoft.com/office/word/2015/wordml/symex" xmlns:wpg="http://schemas.microsoft.com/office/word/2010/wordprocessingGroup" xmlns:wpi="http://schemas.microsoft.com/office/word/2010/wordprocessingInk" xmlns:wne="http://schemas.microsoft.com/office/word/2006/wordml" xmlns:wps="http://schemas.microsoft.com/office/word/2010/wordprocessingShape" mc:Ignorable="w14 w15 w16se w16cid w16 w16cex w16sdtdh wp14">
+<w:document xmlns:wpc="http://schemas.microsoft.com/office/word/2010/wordprocessingCanvas" xmlns:cx="http://schemas.microsoft.com/office/drawing/2014/chartex" xmlns:cx1="http://schemas.microsoft.com/office/drawing/2015/9/8/chartex" xmlns:cx2="http://schemas.microsoft.com/office/drawing/2015/10/21/chartex" xmlns:cx3="http://schemas.microsoft.com/office/drawing/2016/5/9/chartex" xmlns:cx4="http://schemas.microsoft.com/office/drawing/2016/5/10/chartex" xmlns:cx5="http://schemas.microsoft.com/office/drawing/2016/5/11/chartex" xmlns:cx6="http://schemas.microsoft.com/office/drawing/2016/5/12/chartex" xmlns:cx7="http://schemas.microsoft.com/office/drawing/2016/5/13/chartex" xmlns:cx8="http://schemas.microsoft.com/office/drawing/2016/5/14/chartex" xmlns:mc="http://schemas.openxmlformats.org/markup-compatibility/2006" xmlns:aink="http://schemas.microsoft.com/office/drawing/2016/ink" xmlns:am3d="http://schemas.microsoft.com/office/drawing/2017/model3d" xmlns:o="urn:schemas-microsoft-com:office:office" xmlns:r="http://schemas.openxmlformats.org/officeDocument/2006/relationships" xmlns:m="http://schemas.openxmlformats.org/officeDocument/2006/math" xmlns:v="urn:schemas-microsoft-com:vml" xmlns:wp14="http://schemas.microsoft.com/office/word/2010/wordprocessingDrawing" xmlns:wp="http://schemas.openxmlformats.org/drawingml/2006/wordprocessingDrawing" xmlns:w10="urn:schemas-microsoft-com:office:word" xmlns:w="http://schemas.openxmlformats.org/wordprocessingml/2006/main" xmlns:w14="http://schemas.microsoft.com/office/word/2010/wordml" xmlns:w15="http://schemas.microsoft.com/office/word/2012/wordml" xmlns:w16cid="http://schemas.microsoft.com/office/word/2016/wordml/cid" xmlns:w16se="http://schemas.microsoft.com/office/word/2015/wordml/symex" xmlns:wpg="http://schemas.microsoft.com/office/word/2010/wordprocessingGroup" xmlns:wpi="http://schemas.microsoft.com/office/word/2010/wordprocessingInk" xmlns:wne="http://schemas.microsoft.com/office/word/2006/wordml" xmlns:wps="http://schemas.microsoft.com/office/word/2010/wordprocessingShape" mc:Ignorable="w14 w15 w16se w16cid wp14">
   <w:body>
     <w:p>
       <w:pPr>
@@ -98,6 +98,7 @@
           <w:szCs w:val="72"/>
         </w:rPr>
       </w:pPr>
+      <w:proofErr w:type="spellStart"/>
       <w:r>
         <w:rPr>
           <w:i/>
@@ -107,6 +108,7 @@
         </w:rPr>
         <w:t>Dockelements</w:t>
       </w:r>
+      <w:proofErr w:type="spellEnd"/>
     </w:p>
     <w:p>
       <w:pPr>
@@ -1336,10 +1338,6 @@
           <w:color w:val="666666"/>
         </w:rPr>
       </w:pPr>
-      <w:r>
-        <w:lastRenderedPageBreak/>
-        <w:br w:type="page"/>
-      </w:r>
     </w:p>
     <w:p/>
     <w:p>
@@ -1431,6 +1429,7 @@
           <w:szCs w:val="24"/>
         </w:rPr>
       </w:pPr>
+      <w:proofErr w:type="spellStart"/>
       <w:r>
         <w:rPr>
           <w:i/>
@@ -1440,6 +1439,7 @@
         </w:rPr>
         <w:t>Dockelements</w:t>
       </w:r>
+      <w:proofErr w:type="spellEnd"/>
       <w:r>
         <w:rPr>
           <w:color w:val="000000"/>
@@ -1506,11 +1506,6 @@
         </w:rPr>
         <w:t>La empresa es relativamente pequeña, puesto que cuenta con 7 integrantes.</w:t>
       </w:r>
-    </w:p>
-    <w:p>
-      <w:pPr>
-        <w:jc w:val="both"/>
-      </w:pPr>
     </w:p>
     <w:p>
       <w:pPr>
@@ -1831,6 +1826,11 @@
     </w:p>
     <w:p/>
     <w:p>
+      <w:r>
+        <w:br w:type="page"/>
+      </w:r>
+    </w:p>
+    <w:p>
       <w:pPr>
         <w:rPr>
           <w:rFonts w:asciiTheme="majorHAnsi" w:eastAsiaTheme="majorEastAsia" w:hAnsiTheme="majorHAnsi" w:cstheme="majorBidi"/>
@@ -1840,9 +1840,6 @@
           <w:szCs w:val="36"/>
         </w:rPr>
       </w:pPr>
-      <w:r>
-        <w:br w:type="page"/>
-      </w:r>
     </w:p>
     <w:p>
       <w:pPr>
@@ -1862,7 +1859,6 @@
           <w:sz w:val="44"/>
           <w:szCs w:val="44"/>
         </w:rPr>
-        <w:lastRenderedPageBreak/>
         <w:t xml:space="preserve"> </w:t>
       </w:r>
       <w:bookmarkStart w:id="8" w:name="_Toc119487526"/>
@@ -1892,7 +1888,23 @@
           <w:sz w:val="24"/>
           <w:szCs w:val="24"/>
         </w:rPr>
-        <w:t>En primer lugar, distinguiremos entre activos críticos, semicríticos y no críticos.</w:t>
+        <w:t xml:space="preserve">En primer lugar, distinguiremos entre activos críticos, </w:t>
+      </w:r>
+      <w:proofErr w:type="spellStart"/>
+      <w:r>
+        <w:rPr>
+          <w:sz w:val="24"/>
+          <w:szCs w:val="24"/>
+        </w:rPr>
+        <w:t>semicríticos</w:t>
+      </w:r>
+      <w:proofErr w:type="spellEnd"/>
+      <w:r>
+        <w:rPr>
+          <w:sz w:val="24"/>
+          <w:szCs w:val="24"/>
+        </w:rPr>
+        <w:t xml:space="preserve"> y no críticos.</w:t>
       </w:r>
     </w:p>
     <w:p>
@@ -1932,7 +1944,23 @@
           <w:sz w:val="24"/>
           <w:szCs w:val="24"/>
         </w:rPr>
-        <w:t>Los activos semicríticos son los que, en caso de fallo, no tienen por qué detener la producción, pero sí ralentizan el rendimiento.</w:t>
+        <w:t xml:space="preserve">Los activos </w:t>
+      </w:r>
+      <w:proofErr w:type="spellStart"/>
+      <w:r>
+        <w:rPr>
+          <w:sz w:val="24"/>
+          <w:szCs w:val="24"/>
+        </w:rPr>
+        <w:t>semicríticos</w:t>
+      </w:r>
+      <w:proofErr w:type="spellEnd"/>
+      <w:r>
+        <w:rPr>
+          <w:sz w:val="24"/>
+          <w:szCs w:val="24"/>
+        </w:rPr>
+        <w:t xml:space="preserve"> son los que, en caso de fallo, no tienen por qué detener la producción, pero sí ralentizan el rendimiento.</w:t>
       </w:r>
     </w:p>
     <w:p>
@@ -1989,25 +2017,40 @@
           <w:sz w:val="24"/>
           <w:szCs w:val="24"/>
         </w:rPr>
-        <w:t>que almacenan recursos y la página web de la empresa, router, switches.</w:t>
-      </w:r>
+        <w:t xml:space="preserve">que almacenan recursos y la página web de la empresa, </w:t>
+      </w:r>
+      <w:proofErr w:type="spellStart"/>
       <w:r>
         <w:rPr>
           <w:sz w:val="24"/>
           <w:szCs w:val="24"/>
         </w:rPr>
-        <w:t xml:space="preserve"> </w:t>
-      </w:r>
-    </w:p>
-    <w:p>
-      <w:pPr>
-        <w:pStyle w:val="Ttulo2"/>
-      </w:pPr>
-      <w:bookmarkStart w:id="10" w:name="_Toc119487528"/>
-      <w:r>
-        <w:t>Activos semicríticos</w:t>
-      </w:r>
-      <w:bookmarkEnd w:id="10"/>
+        <w:t>router</w:t>
+      </w:r>
+      <w:proofErr w:type="spellEnd"/>
+      <w:r>
+        <w:rPr>
+          <w:sz w:val="24"/>
+          <w:szCs w:val="24"/>
+        </w:rPr>
+        <w:t xml:space="preserve">, </w:t>
+      </w:r>
+      <w:proofErr w:type="spellStart"/>
+      <w:r>
+        <w:rPr>
+          <w:sz w:val="24"/>
+          <w:szCs w:val="24"/>
+        </w:rPr>
+        <w:t>switches</w:t>
+      </w:r>
+      <w:proofErr w:type="spellEnd"/>
+      <w:r>
+        <w:rPr>
+          <w:sz w:val="24"/>
+          <w:szCs w:val="24"/>
+        </w:rPr>
+        <w:t>.</w:t>
+      </w:r>
     </w:p>
     <w:p>
       <w:pPr>
@@ -2026,18 +2069,37 @@
           <w:sz w:val="24"/>
           <w:szCs w:val="24"/>
         </w:rPr>
-        <w:t>Los portátiles que usan los empleados para trabajar, el software CRM para gestionar los datos de los clientes.</w:t>
+        <w:t>Los documentos</w:t>
+      </w:r>
+      <w:r>
+        <w:rPr>
+          <w:sz w:val="24"/>
+          <w:szCs w:val="24"/>
+        </w:rPr>
+        <w:t xml:space="preserve"> que contengan información importante, sea de los clientes o de la propia empresa.</w:t>
+      </w:r>
+      <w:r>
+        <w:rPr>
+          <w:sz w:val="24"/>
+          <w:szCs w:val="24"/>
+        </w:rPr>
+        <w:t xml:space="preserve"> </w:t>
       </w:r>
     </w:p>
     <w:p>
       <w:pPr>
         <w:pStyle w:val="Ttulo2"/>
       </w:pPr>
-      <w:bookmarkStart w:id="11" w:name="_Toc119487529"/>
-      <w:r>
-        <w:t>Activos no críticos</w:t>
-      </w:r>
-      <w:bookmarkEnd w:id="11"/>
+      <w:bookmarkStart w:id="10" w:name="_Toc119487528"/>
+      <w:r>
+        <w:t xml:space="preserve">Activos </w:t>
+      </w:r>
+      <w:proofErr w:type="spellStart"/>
+      <w:r>
+        <w:t>semicríticos</w:t>
+      </w:r>
+      <w:bookmarkEnd w:id="10"/>
+      <w:proofErr w:type="spellEnd"/>
     </w:p>
     <w:p>
       <w:pPr>
@@ -2056,52 +2118,18 @@
           <w:sz w:val="24"/>
           <w:szCs w:val="24"/>
         </w:rPr>
-        <w:t>Periféricos (monitores, ratones, teclados), sillas de oficina.</w:t>
-      </w:r>
-    </w:p>
-    <w:p>
-      <w:r>
-        <w:br w:type="page"/>
-      </w:r>
-    </w:p>
-    <w:p>
-      <w:pPr>
-        <w:pStyle w:val="Ttulo1"/>
-        <w:spacing w:line="360" w:lineRule="auto"/>
-        <w:rPr>
-          <w:sz w:val="44"/>
-          <w:szCs w:val="44"/>
-        </w:rPr>
-      </w:pPr>
-      <w:bookmarkStart w:id="12" w:name="_Toc119487530"/>
-      <w:r>
-        <w:rPr>
-          <w:caps w:val="0"/>
-          <w:sz w:val="44"/>
-          <w:szCs w:val="44"/>
-        </w:rPr>
-        <w:lastRenderedPageBreak/>
-        <w:t>7.</w:t>
-      </w:r>
-      <w:r>
-        <w:rPr>
-          <w:sz w:val="44"/>
-          <w:szCs w:val="44"/>
-        </w:rPr>
-        <w:t xml:space="preserve"> Plan de seguridad</w:t>
-      </w:r>
-      <w:bookmarkEnd w:id="12"/>
+        <w:t>Los portátiles que usan los empleados para trabajar, el software CRM para gestionar los datos de los clientes.</w:t>
+      </w:r>
     </w:p>
     <w:p>
       <w:pPr>
         <w:pStyle w:val="Ttulo2"/>
-        <w:spacing w:line="360" w:lineRule="auto"/>
-      </w:pPr>
-      <w:bookmarkStart w:id="13" w:name="_Toc119487531"/>
-      <w:r>
-        <w:t>Normativa del puesto de trabajo</w:t>
-      </w:r>
-      <w:bookmarkEnd w:id="13"/>
+      </w:pPr>
+      <w:bookmarkStart w:id="11" w:name="_Toc119487529"/>
+      <w:r>
+        <w:t>Activos no críticos</w:t>
+      </w:r>
+      <w:bookmarkEnd w:id="11"/>
     </w:p>
     <w:p>
       <w:pPr>
@@ -2110,9 +2138,93 @@
           <w:ilvl w:val="0"/>
           <w:numId w:val="8"/>
         </w:numPr>
-      </w:pPr>
-      <w:r>
-        <w:t>No activar la opción de “Autocompletar contraseñas” en el navegador. Para gestionar las contraseñas, se usará un gestor dedicado a ello, como Bitwarden.</w:t>
+        <w:rPr>
+          <w:sz w:val="24"/>
+          <w:szCs w:val="24"/>
+        </w:rPr>
+      </w:pPr>
+      <w:r>
+        <w:rPr>
+          <w:sz w:val="24"/>
+          <w:szCs w:val="24"/>
+        </w:rPr>
+        <w:t>Periféricos (monitores, ratones, teclados), sillas de oficina.</w:t>
+      </w:r>
+    </w:p>
+    <w:p>
+      <w:r>
+        <w:br w:type="page"/>
+      </w:r>
+    </w:p>
+    <w:p/>
+    <w:p>
+      <w:pPr>
+        <w:pStyle w:val="Ttulo1"/>
+        <w:spacing w:line="360" w:lineRule="auto"/>
+        <w:rPr>
+          <w:sz w:val="44"/>
+          <w:szCs w:val="44"/>
+        </w:rPr>
+      </w:pPr>
+      <w:bookmarkStart w:id="12" w:name="_Toc119487530"/>
+      <w:r>
+        <w:rPr>
+          <w:caps w:val="0"/>
+          <w:sz w:val="44"/>
+          <w:szCs w:val="44"/>
+        </w:rPr>
+        <w:t>7.</w:t>
+      </w:r>
+      <w:r>
+        <w:rPr>
+          <w:sz w:val="44"/>
+          <w:szCs w:val="44"/>
+        </w:rPr>
+        <w:t xml:space="preserve"> Plan de seguridad</w:t>
+      </w:r>
+      <w:bookmarkEnd w:id="12"/>
+    </w:p>
+    <w:p>
+      <w:pPr>
+        <w:pStyle w:val="Ttulo2"/>
+        <w:spacing w:line="360" w:lineRule="auto"/>
+      </w:pPr>
+      <w:bookmarkStart w:id="13" w:name="_Toc119487531"/>
+      <w:r>
+        <w:t>Normativa del puesto de trabajo</w:t>
+      </w:r>
+      <w:bookmarkEnd w:id="13"/>
+    </w:p>
+    <w:p>
+      <w:pPr>
+        <w:pStyle w:val="Prrafodelista"/>
+        <w:numPr>
+          <w:ilvl w:val="0"/>
+          <w:numId w:val="8"/>
+        </w:numPr>
+        <w:rPr>
+          <w:sz w:val="22"/>
+        </w:rPr>
+      </w:pPr>
+      <w:r>
+        <w:rPr>
+          <w:sz w:val="22"/>
+        </w:rPr>
+        <w:t xml:space="preserve">No activar la opción de “Autocompletar contraseñas” en el navegador. Para gestionar las contraseñas, se usará un gestor dedicado a ello, como </w:t>
+      </w:r>
+      <w:proofErr w:type="spellStart"/>
+      <w:r>
+        <w:rPr>
+          <w:sz w:val="22"/>
+        </w:rPr>
+        <w:t>Bitwarden</w:t>
+      </w:r>
+      <w:proofErr w:type="spellEnd"/>
+      <w:r>
+        <w:rPr>
+          <w:sz w:val="22"/>
+        </w:rPr>
+        <w:t>.</w:t>
       </w:r>
     </w:p>
     <w:p>
@@ -2122,8 +2234,14 @@
           <w:ilvl w:val="1"/>
           <w:numId w:val="8"/>
         </w:numPr>
-      </w:pPr>
-      <w:r>
+        <w:rPr>
+          <w:sz w:val="22"/>
+        </w:rPr>
+      </w:pPr>
+      <w:r>
+        <w:rPr>
+          <w:sz w:val="22"/>
+        </w:rPr>
         <w:t>Preferiblemente, se usará la funcionalidad de autogenerar contraseñas, para una mayor seguridad. En caso de no usarla, la contraseña generada por el usuario deberá cumplir con unos requisitos de complejidad y longitud (Uso de mayúsculas, números, símbolos…)</w:t>
       </w:r>
     </w:p>
@@ -2134,8 +2252,14 @@
           <w:ilvl w:val="0"/>
           <w:numId w:val="8"/>
         </w:numPr>
-      </w:pPr>
-      <w:r>
+        <w:rPr>
+          <w:sz w:val="22"/>
+        </w:rPr>
+      </w:pPr>
+      <w:r>
+        <w:rPr>
+          <w:sz w:val="22"/>
+        </w:rPr>
         <w:t>El antivirus de Windows Defender debe encontrarse activado en todo momento.</w:t>
       </w:r>
     </w:p>
@@ -2146,8 +2270,14 @@
           <w:ilvl w:val="0"/>
           <w:numId w:val="8"/>
         </w:numPr>
-      </w:pPr>
-      <w:r>
+        <w:rPr>
+          <w:sz w:val="22"/>
+        </w:rPr>
+      </w:pPr>
+      <w:r>
+        <w:rPr>
+          <w:sz w:val="22"/>
+        </w:rPr>
         <w:t>El software que se instale en los equipos debe ser lícito, queda prohibida la descarga de cualquier programa pirata, o de origen dudoso.</w:t>
       </w:r>
     </w:p>
@@ -2158,30 +2288,327 @@
           <w:ilvl w:val="0"/>
           <w:numId w:val="8"/>
         </w:numPr>
-      </w:pPr>
-      <w:r>
+        <w:rPr>
+          <w:sz w:val="22"/>
+        </w:rPr>
+      </w:pPr>
+      <w:r>
+        <w:rPr>
+          <w:sz w:val="22"/>
+        </w:rPr>
         <w:t>Cada empleado se llevará su portátil a su domicilio antes de empezar el fin de semana</w:t>
       </w:r>
       <w:r>
+        <w:rPr>
+          <w:sz w:val="22"/>
+        </w:rPr>
         <w:t>. En caso de que se irrumpa en la oficina en este lapso de tiempo, los equipos no se encontrarán allí.</w:t>
       </w:r>
-      <w:r>
-        <w:t xml:space="preserve"> </w:t>
-      </w:r>
-    </w:p>
-    <w:p/>
+    </w:p>
+    <w:p>
+      <w:pPr>
+        <w:pStyle w:val="Prrafodelista"/>
+        <w:numPr>
+          <w:ilvl w:val="0"/>
+          <w:numId w:val="8"/>
+        </w:numPr>
+        <w:rPr>
+          <w:sz w:val="22"/>
+        </w:rPr>
+      </w:pPr>
+      <w:r>
+        <w:rPr>
+          <w:sz w:val="22"/>
+        </w:rPr>
+        <w:t>La información de carácter sensible que se maneje (documentos, contraseñas, etc.) se debe mantener siempre organizada y cuidada.</w:t>
+      </w:r>
+    </w:p>
+    <w:p>
+      <w:pPr>
+        <w:pStyle w:val="Prrafodelista"/>
+        <w:numPr>
+          <w:ilvl w:val="0"/>
+          <w:numId w:val="8"/>
+        </w:numPr>
+        <w:rPr>
+          <w:sz w:val="22"/>
+        </w:rPr>
+      </w:pPr>
+      <w:r>
+        <w:rPr>
+          <w:sz w:val="22"/>
+        </w:rPr>
+        <w:t>Para realizar el trabajo correspondiente a la organización, priorizar el uso de los equipos y materiales otorgados por la empresa.</w:t>
+      </w:r>
+    </w:p>
+    <w:p>
+      <w:pPr>
+        <w:pStyle w:val="Prrafodelista"/>
+        <w:numPr>
+          <w:ilvl w:val="0"/>
+          <w:numId w:val="8"/>
+        </w:numPr>
+        <w:rPr>
+          <w:sz w:val="22"/>
+        </w:rPr>
+      </w:pPr>
+      <w:r>
+        <w:rPr>
+          <w:sz w:val="22"/>
+        </w:rPr>
+        <w:t>No manejar información en canales que no sepamos que son 100% seguros.</w:t>
+      </w:r>
+    </w:p>
+    <w:p>
+      <w:pPr>
+        <w:pStyle w:val="Prrafodelista"/>
+        <w:numPr>
+          <w:ilvl w:val="0"/>
+          <w:numId w:val="8"/>
+        </w:numPr>
+        <w:rPr>
+          <w:sz w:val="22"/>
+        </w:rPr>
+      </w:pPr>
+      <w:r>
+        <w:rPr>
+          <w:sz w:val="22"/>
+        </w:rPr>
+        <w:t>Los archivos y materiales de relevancia deben tener una redundancia, es decir, deben encontrarse duplicados (copias de seguridad).</w:t>
+      </w:r>
+    </w:p>
+    <w:p>
+      <w:pPr>
+        <w:pStyle w:val="Prrafodelista"/>
+        <w:numPr>
+          <w:ilvl w:val="0"/>
+          <w:numId w:val="8"/>
+        </w:numPr>
+        <w:rPr>
+          <w:sz w:val="22"/>
+        </w:rPr>
+      </w:pPr>
+      <w:r>
+        <w:rPr>
+          <w:sz w:val="22"/>
+        </w:rPr>
+        <w:t>Cuando la información sensible con la que trabajemos deje de ser relevante, se destruirá, garantizando que no vuelva a ser accesible.</w:t>
+      </w:r>
+    </w:p>
+    <w:p>
+      <w:pPr>
+        <w:pStyle w:val="Prrafodelista"/>
+        <w:numPr>
+          <w:ilvl w:val="0"/>
+          <w:numId w:val="8"/>
+        </w:numPr>
+        <w:rPr>
+          <w:sz w:val="22"/>
+        </w:rPr>
+      </w:pPr>
+      <w:r>
+        <w:rPr>
+          <w:sz w:val="22"/>
+        </w:rPr>
+        <w:t>En la medida de lo posible, ignorar los correos sospechosos que contengan enlaces externos, o documentos adjuntos. Se deberá comprobar que el remitente del mismo sea fiable.</w:t>
+      </w:r>
+    </w:p>
+    <w:p>
+      <w:pPr>
+        <w:rPr>
+          <w:sz w:val="24"/>
+        </w:rPr>
+      </w:pPr>
+    </w:p>
+    <w:p>
+      <w:pPr>
+        <w:rPr>
+          <w:rFonts w:asciiTheme="majorHAnsi" w:eastAsiaTheme="majorEastAsia" w:hAnsiTheme="majorHAnsi" w:cstheme="majorBidi"/>
+          <w:sz w:val="44"/>
+          <w:szCs w:val="36"/>
+        </w:rPr>
+      </w:pPr>
+      <w:bookmarkStart w:id="14" w:name="_Toc119487532"/>
+      <w:r>
+        <w:rPr>
+          <w:sz w:val="44"/>
+        </w:rPr>
+        <w:br w:type="page"/>
+      </w:r>
+    </w:p>
     <w:p>
       <w:pPr>
         <w:pStyle w:val="Ttulo2"/>
-      </w:pPr>
-      <w:bookmarkStart w:id="14" w:name="_Toc119487532"/>
-      <w:r>
+        <w:spacing w:line="360" w:lineRule="auto"/>
+        <w:rPr>
+          <w:sz w:val="44"/>
+        </w:rPr>
+      </w:pPr>
+      <w:r>
+        <w:rPr>
+          <w:sz w:val="44"/>
+        </w:rPr>
+        <w:lastRenderedPageBreak/>
         <w:t>P</w:t>
       </w:r>
       <w:r>
+        <w:rPr>
+          <w:sz w:val="44"/>
+        </w:rPr>
         <w:t>lan de concienciación</w:t>
       </w:r>
       <w:bookmarkEnd w:id="14"/>
+    </w:p>
+    <w:p>
+      <w:pPr>
+        <w:rPr>
+          <w:sz w:val="22"/>
+        </w:rPr>
+      </w:pPr>
+      <w:r>
+        <w:rPr>
+          <w:sz w:val="22"/>
+        </w:rPr>
+        <w:t>El plan de concienciación de la empresa se diseña acorde al estatus de la misma (PYME). Por ello, el presupuesto será más limitado, pero se tratará de ajustar lo máximo posible al ámbito de la empresa (informática).</w:t>
+      </w:r>
+    </w:p>
+    <w:p>
+      <w:pPr>
+        <w:pStyle w:val="Prrafodelista"/>
+        <w:numPr>
+          <w:ilvl w:val="0"/>
+          <w:numId w:val="19"/>
+        </w:numPr>
+        <w:rPr>
+          <w:sz w:val="22"/>
+        </w:rPr>
+      </w:pPr>
+      <w:r>
+        <w:rPr>
+          <w:sz w:val="22"/>
+        </w:rPr>
+        <w:t>El objetivo principal es que los empleados sean conscientes de los problemas que podrían provocar</w:t>
+      </w:r>
+      <w:r>
+        <w:rPr>
+          <w:sz w:val="22"/>
+        </w:rPr>
+        <w:t xml:space="preserve"> las brechas o amenazas de seguridad.</w:t>
+      </w:r>
+    </w:p>
+    <w:p>
+      <w:pPr>
+        <w:pStyle w:val="Prrafodelista"/>
+        <w:numPr>
+          <w:ilvl w:val="0"/>
+          <w:numId w:val="19"/>
+        </w:numPr>
+        <w:rPr>
+          <w:sz w:val="22"/>
+        </w:rPr>
+      </w:pPr>
+      <w:r>
+        <w:rPr>
+          <w:sz w:val="22"/>
+        </w:rPr>
+        <w:t>Se propondrá un taller sobre ciberseguridad, de curso no mandatorio, pero sí premiado (recompensas aún por designar).</w:t>
+      </w:r>
+    </w:p>
+    <w:p>
+      <w:pPr>
+        <w:pStyle w:val="Prrafodelista"/>
+        <w:numPr>
+          <w:ilvl w:val="0"/>
+          <w:numId w:val="19"/>
+        </w:numPr>
+        <w:rPr>
+          <w:sz w:val="22"/>
+        </w:rPr>
+      </w:pPr>
+      <w:r>
+        <w:rPr>
+          <w:sz w:val="22"/>
+        </w:rPr>
+        <w:t>En la oficina de la empresa se colgarán po</w:t>
+      </w:r>
+      <w:r>
+        <w:rPr>
+          <w:sz w:val="22"/>
+        </w:rPr>
+        <w:t>sters con imágenes diseñadas para concienciar en aspectos concretos.</w:t>
+      </w:r>
+      <w:r>
+        <w:rPr>
+          <w:sz w:val="22"/>
+        </w:rPr>
+        <w:t xml:space="preserve"> Se tratará de rotar el contenido de éstos cada mes, o máximo cada 2 meses. (Parte del Kit de Concienciación de INCIBE).</w:t>
+      </w:r>
+    </w:p>
+    <w:p>
+      <w:pPr>
+        <w:pStyle w:val="Prrafodelista"/>
+        <w:numPr>
+          <w:ilvl w:val="0"/>
+          <w:numId w:val="19"/>
+        </w:numPr>
+        <w:rPr>
+          <w:sz w:val="22"/>
+        </w:rPr>
+      </w:pPr>
+      <w:r>
+        <w:rPr>
+          <w:sz w:val="22"/>
+        </w:rPr>
+        <w:t xml:space="preserve">En relación con la temática de los </w:t>
+      </w:r>
+      <w:proofErr w:type="spellStart"/>
+      <w:r>
+        <w:rPr>
+          <w:sz w:val="22"/>
+        </w:rPr>
+        <w:t>pósters</w:t>
+      </w:r>
+      <w:proofErr w:type="spellEnd"/>
+      <w:r>
+        <w:rPr>
+          <w:sz w:val="22"/>
+        </w:rPr>
+        <w:t>, el primer miércoles de cada mes se tratará de exponer la presentación correspondiente al tema mensual, para que los empleados estén más formados. (Parte del Kit de Concienciación de INCIBE).</w:t>
+      </w:r>
+      <w:bookmarkStart w:id="15" w:name="_GoBack"/>
+      <w:bookmarkEnd w:id="15"/>
+    </w:p>
+    <w:p>
+      <w:pPr>
+        <w:pStyle w:val="Prrafodelista"/>
+        <w:numPr>
+          <w:ilvl w:val="0"/>
+          <w:numId w:val="19"/>
+        </w:numPr>
+        <w:rPr>
+          <w:sz w:val="22"/>
+        </w:rPr>
+      </w:pPr>
+      <w:r>
+        <w:rPr>
+          <w:sz w:val="22"/>
+        </w:rPr>
+        <w:t>Una vez al año (en fechas “aleatorias”, pero planificadas), se llevará a cabo el simulacro de “</w:t>
+      </w:r>
+      <w:proofErr w:type="spellStart"/>
+      <w:r>
+        <w:rPr>
+          <w:sz w:val="22"/>
+        </w:rPr>
+        <w:t>Gophish</w:t>
+      </w:r>
+      <w:proofErr w:type="spellEnd"/>
+      <w:r>
+        <w:rPr>
+          <w:sz w:val="22"/>
+        </w:rPr>
+        <w:t xml:space="preserve">”, para poner a prueba los conocimientos de los empleados en materia de ciberseguridad. (Parte del Kit de Concienciación de INCIBE). </w:t>
+      </w:r>
     </w:p>
     <w:sectPr>
       <w:pgSz w:w="12240" w:h="15840"/>
@@ -2193,7 +2620,7 @@
 </file>
 
 <file path=word/comments.xml><?xml version="1.0" encoding="utf-8"?>
-<w:comments xmlns:wpc="http://schemas.microsoft.com/office/word/2010/wordprocessingCanvas" xmlns:cx="http://schemas.microsoft.com/office/drawing/2014/chartex" xmlns:cx1="http://schemas.microsoft.com/office/drawing/2015/9/8/chartex" xmlns:cx2="http://schemas.microsoft.com/office/drawing/2015/10/21/chartex" xmlns:cx3="http://schemas.microsoft.com/office/drawing/2016/5/9/chartex" xmlns:cx4="http://schemas.microsoft.com/office/drawing/2016/5/10/chartex" xmlns:cx5="http://schemas.microsoft.com/office/drawing/2016/5/11/chartex" xmlns:cx6="http://schemas.microsoft.com/office/drawing/2016/5/12/chartex" xmlns:cx7="http://schemas.microsoft.com/office/drawing/2016/5/13/chartex" xmlns:cx8="http://schemas.microsoft.com/office/drawing/2016/5/14/chartex" xmlns:mc="http://schemas.openxmlformats.org/markup-compatibility/2006" xmlns:aink="http://schemas.microsoft.com/office/drawing/2016/ink" xmlns:am3d="http://schemas.microsoft.com/office/drawing/2017/model3d" xmlns:o="urn:schemas-microsoft-com:office:office" xmlns:r="http://schemas.openxmlformats.org/officeDocument/2006/relationships" xmlns:m="http://schemas.openxmlformats.org/officeDocument/2006/math" xmlns:v="urn:schemas-microsoft-com:vml" xmlns:wp14="http://schemas.microsoft.com/office/word/2010/wordprocessingDrawing" xmlns:wp="http://schemas.openxmlformats.org/drawingml/2006/wordprocessingDrawing" xmlns:w10="urn:schemas-microsoft-com:office:word" xmlns:w="http://schemas.openxmlformats.org/wordprocessingml/2006/main" xmlns:w14="http://schemas.microsoft.com/office/word/2010/wordml" xmlns:w15="http://schemas.microsoft.com/office/word/2012/wordml" xmlns:w16cex="http://schemas.microsoft.com/office/word/2018/wordml/cex" xmlns:w16cid="http://schemas.microsoft.com/office/word/2016/wordml/cid" xmlns:w16="http://schemas.microsoft.com/office/word/2018/wordml" xmlns:w16sdtdh="http://schemas.microsoft.com/office/word/2020/wordml/sdtdatahash" xmlns:w16se="http://schemas.microsoft.com/office/word/2015/wordml/symex" xmlns:wpg="http://schemas.microsoft.com/office/word/2010/wordprocessingGroup" xmlns:wpi="http://schemas.microsoft.com/office/word/2010/wordprocessingInk" xmlns:wne="http://schemas.microsoft.com/office/word/2006/wordml" xmlns:wps="http://schemas.microsoft.com/office/word/2010/wordprocessingShape" mc:Ignorable="w14 w15 w16se w16cid w16 w16cex w16sdtdh wp14">
+<w:comments xmlns:wpc="http://schemas.microsoft.com/office/word/2010/wordprocessingCanvas" xmlns:cx="http://schemas.microsoft.com/office/drawing/2014/chartex" xmlns:cx1="http://schemas.microsoft.com/office/drawing/2015/9/8/chartex" xmlns:cx2="http://schemas.microsoft.com/office/drawing/2015/10/21/chartex" xmlns:cx3="http://schemas.microsoft.com/office/drawing/2016/5/9/chartex" xmlns:cx4="http://schemas.microsoft.com/office/drawing/2016/5/10/chartex" xmlns:cx5="http://schemas.microsoft.com/office/drawing/2016/5/11/chartex" xmlns:cx6="http://schemas.microsoft.com/office/drawing/2016/5/12/chartex" xmlns:cx7="http://schemas.microsoft.com/office/drawing/2016/5/13/chartex" xmlns:cx8="http://schemas.microsoft.com/office/drawing/2016/5/14/chartex" xmlns:mc="http://schemas.openxmlformats.org/markup-compatibility/2006" xmlns:aink="http://schemas.microsoft.com/office/drawing/2016/ink" xmlns:am3d="http://schemas.microsoft.com/office/drawing/2017/model3d" xmlns:o="urn:schemas-microsoft-com:office:office" xmlns:r="http://schemas.openxmlformats.org/officeDocument/2006/relationships" xmlns:m="http://schemas.openxmlformats.org/officeDocument/2006/math" xmlns:v="urn:schemas-microsoft-com:vml" xmlns:wp14="http://schemas.microsoft.com/office/word/2010/wordprocessingDrawing" xmlns:wp="http://schemas.openxmlformats.org/drawingml/2006/wordprocessingDrawing" xmlns:w10="urn:schemas-microsoft-com:office:word" xmlns:w="http://schemas.openxmlformats.org/wordprocessingml/2006/main" xmlns:w14="http://schemas.microsoft.com/office/word/2010/wordml" xmlns:w15="http://schemas.microsoft.com/office/word/2012/wordml" xmlns:w16cid="http://schemas.microsoft.com/office/word/2016/wordml/cid" xmlns:w16se="http://schemas.microsoft.com/office/word/2015/wordml/symex" xmlns:wpg="http://schemas.microsoft.com/office/word/2010/wordprocessingGroup" xmlns:wpi="http://schemas.microsoft.com/office/word/2010/wordprocessingInk" xmlns:wne="http://schemas.microsoft.com/office/word/2006/wordml" xmlns:wps="http://schemas.microsoft.com/office/word/2010/wordprocessingShape" mc:Ignorable="w14 w15 w16se w16cid wp14">
   <w:comment w:id="3" w:author="Ruth Vázquez Cerro" w:date="2022-10-14T18:14:00Z" w:initials="">
     <w:p>
       <w:pPr>
@@ -2222,19 +2649,19 @@
 </file>
 
 <file path=word/commentsExtended.xml><?xml version="1.0" encoding="utf-8"?>
-<w15:commentsEx xmlns:wpc="http://schemas.microsoft.com/office/word/2010/wordprocessingCanvas" xmlns:cx="http://schemas.microsoft.com/office/drawing/2014/chartex" xmlns:cx1="http://schemas.microsoft.com/office/drawing/2015/9/8/chartex" xmlns:cx2="http://schemas.microsoft.com/office/drawing/2015/10/21/chartex" xmlns:cx3="http://schemas.microsoft.com/office/drawing/2016/5/9/chartex" xmlns:cx4="http://schemas.microsoft.com/office/drawing/2016/5/10/chartex" xmlns:cx5="http://schemas.microsoft.com/office/drawing/2016/5/11/chartex" xmlns:cx6="http://schemas.microsoft.com/office/drawing/2016/5/12/chartex" xmlns:cx7="http://schemas.microsoft.com/office/drawing/2016/5/13/chartex" xmlns:cx8="http://schemas.microsoft.com/office/drawing/2016/5/14/chartex" xmlns:mc="http://schemas.openxmlformats.org/markup-compatibility/2006" xmlns:aink="http://schemas.microsoft.com/office/drawing/2016/ink" xmlns:am3d="http://schemas.microsoft.com/office/drawing/2017/model3d" xmlns:o="urn:schemas-microsoft-com:office:office" xmlns:r="http://schemas.openxmlformats.org/officeDocument/2006/relationships" xmlns:m="http://schemas.openxmlformats.org/officeDocument/2006/math" xmlns:v="urn:schemas-microsoft-com:vml" xmlns:wp14="http://schemas.microsoft.com/office/word/2010/wordprocessingDrawing" xmlns:wp="http://schemas.openxmlformats.org/drawingml/2006/wordprocessingDrawing" xmlns:w10="urn:schemas-microsoft-com:office:word" xmlns:w="http://schemas.openxmlformats.org/wordprocessingml/2006/main" xmlns:w14="http://schemas.microsoft.com/office/word/2010/wordml" xmlns:w15="http://schemas.microsoft.com/office/word/2012/wordml" xmlns:w16cex="http://schemas.microsoft.com/office/word/2018/wordml/cex" xmlns:w16cid="http://schemas.microsoft.com/office/word/2016/wordml/cid" xmlns:w16="http://schemas.microsoft.com/office/word/2018/wordml" xmlns:w16sdtdh="http://schemas.microsoft.com/office/word/2020/wordml/sdtdatahash" xmlns:w16se="http://schemas.microsoft.com/office/word/2015/wordml/symex" xmlns:wpg="http://schemas.microsoft.com/office/word/2010/wordprocessingGroup" xmlns:wpi="http://schemas.microsoft.com/office/word/2010/wordprocessingInk" xmlns:wne="http://schemas.microsoft.com/office/word/2006/wordml" xmlns:wps="http://schemas.microsoft.com/office/word/2010/wordprocessingShape" mc:Ignorable="w14 w15 w16se w16cid w16 w16cex w16sdtdh wp14">
+<w15:commentsEx xmlns:wpc="http://schemas.microsoft.com/office/word/2010/wordprocessingCanvas" xmlns:cx="http://schemas.microsoft.com/office/drawing/2014/chartex" xmlns:cx1="http://schemas.microsoft.com/office/drawing/2015/9/8/chartex" xmlns:cx2="http://schemas.microsoft.com/office/drawing/2015/10/21/chartex" xmlns:cx3="http://schemas.microsoft.com/office/drawing/2016/5/9/chartex" xmlns:cx4="http://schemas.microsoft.com/office/drawing/2016/5/10/chartex" xmlns:cx5="http://schemas.microsoft.com/office/drawing/2016/5/11/chartex" xmlns:cx6="http://schemas.microsoft.com/office/drawing/2016/5/12/chartex" xmlns:cx7="http://schemas.microsoft.com/office/drawing/2016/5/13/chartex" xmlns:cx8="http://schemas.microsoft.com/office/drawing/2016/5/14/chartex" xmlns:mc="http://schemas.openxmlformats.org/markup-compatibility/2006" xmlns:aink="http://schemas.microsoft.com/office/drawing/2016/ink" xmlns:am3d="http://schemas.microsoft.com/office/drawing/2017/model3d" xmlns:o="urn:schemas-microsoft-com:office:office" xmlns:r="http://schemas.openxmlformats.org/officeDocument/2006/relationships" xmlns:m="http://schemas.openxmlformats.org/officeDocument/2006/math" xmlns:v="urn:schemas-microsoft-com:vml" xmlns:wp14="http://schemas.microsoft.com/office/word/2010/wordprocessingDrawing" xmlns:wp="http://schemas.openxmlformats.org/drawingml/2006/wordprocessingDrawing" xmlns:w10="urn:schemas-microsoft-com:office:word" xmlns:w="http://schemas.openxmlformats.org/wordprocessingml/2006/main" xmlns:w14="http://schemas.microsoft.com/office/word/2010/wordml" xmlns:w15="http://schemas.microsoft.com/office/word/2012/wordml" xmlns:w16cid="http://schemas.microsoft.com/office/word/2016/wordml/cid" xmlns:w16se="http://schemas.microsoft.com/office/word/2015/wordml/symex" xmlns:wpg="http://schemas.microsoft.com/office/word/2010/wordprocessingGroup" xmlns:wpi="http://schemas.microsoft.com/office/word/2010/wordprocessingInk" xmlns:wne="http://schemas.microsoft.com/office/word/2006/wordml" xmlns:wps="http://schemas.microsoft.com/office/word/2010/wordprocessingShape" mc:Ignorable="w14 w15 w16se w16cid wp14">
   <w15:commentEx w15:paraId="00000043" w15:done="1"/>
 </w15:commentsEx>
 </file>
 
 <file path=word/commentsIds.xml><?xml version="1.0" encoding="utf-8"?>
-<w16cid:commentsIds xmlns:wpc="http://schemas.microsoft.com/office/word/2010/wordprocessingCanvas" xmlns:cx="http://schemas.microsoft.com/office/drawing/2014/chartex" xmlns:cx1="http://schemas.microsoft.com/office/drawing/2015/9/8/chartex" xmlns:cx2="http://schemas.microsoft.com/office/drawing/2015/10/21/chartex" xmlns:cx3="http://schemas.microsoft.com/office/drawing/2016/5/9/chartex" xmlns:cx4="http://schemas.microsoft.com/office/drawing/2016/5/10/chartex" xmlns:cx5="http://schemas.microsoft.com/office/drawing/2016/5/11/chartex" xmlns:cx6="http://schemas.microsoft.com/office/drawing/2016/5/12/chartex" xmlns:cx7="http://schemas.microsoft.com/office/drawing/2016/5/13/chartex" xmlns:cx8="http://schemas.microsoft.com/office/drawing/2016/5/14/chartex" xmlns:mc="http://schemas.openxmlformats.org/markup-compatibility/2006" xmlns:aink="http://schemas.microsoft.com/office/drawing/2016/ink" xmlns:am3d="http://schemas.microsoft.com/office/drawing/2017/model3d" xmlns:o="urn:schemas-microsoft-com:office:office" xmlns:r="http://schemas.openxmlformats.org/officeDocument/2006/relationships" xmlns:m="http://schemas.openxmlformats.org/officeDocument/2006/math" xmlns:v="urn:schemas-microsoft-com:vml" xmlns:wp14="http://schemas.microsoft.com/office/word/2010/wordprocessingDrawing" xmlns:wp="http://schemas.openxmlformats.org/drawingml/2006/wordprocessingDrawing" xmlns:w10="urn:schemas-microsoft-com:office:word" xmlns:w="http://schemas.openxmlformats.org/wordprocessingml/2006/main" xmlns:w14="http://schemas.microsoft.com/office/word/2010/wordml" xmlns:w15="http://schemas.microsoft.com/office/word/2012/wordml" xmlns:w16cex="http://schemas.microsoft.com/office/word/2018/wordml/cex" xmlns:w16cid="http://schemas.microsoft.com/office/word/2016/wordml/cid" xmlns:w16="http://schemas.microsoft.com/office/word/2018/wordml" xmlns:w16sdtdh="http://schemas.microsoft.com/office/word/2020/wordml/sdtdatahash" xmlns:w16se="http://schemas.microsoft.com/office/word/2015/wordml/symex" xmlns:wpg="http://schemas.microsoft.com/office/word/2010/wordprocessingGroup" xmlns:wpi="http://schemas.microsoft.com/office/word/2010/wordprocessingInk" xmlns:wne="http://schemas.microsoft.com/office/word/2006/wordml" xmlns:wps="http://schemas.microsoft.com/office/word/2010/wordprocessingShape" mc:Ignorable="w14 w15 w16se w16cid w16 w16cex w16sdtdh wp14">
+<w16cid:commentsIds xmlns:wpc="http://schemas.microsoft.com/office/word/2010/wordprocessingCanvas" xmlns:cx="http://schemas.microsoft.com/office/drawing/2014/chartex" xmlns:cx1="http://schemas.microsoft.com/office/drawing/2015/9/8/chartex" xmlns:cx2="http://schemas.microsoft.com/office/drawing/2015/10/21/chartex" xmlns:cx3="http://schemas.microsoft.com/office/drawing/2016/5/9/chartex" xmlns:cx4="http://schemas.microsoft.com/office/drawing/2016/5/10/chartex" xmlns:cx5="http://schemas.microsoft.com/office/drawing/2016/5/11/chartex" xmlns:cx6="http://schemas.microsoft.com/office/drawing/2016/5/12/chartex" xmlns:cx7="http://schemas.microsoft.com/office/drawing/2016/5/13/chartex" xmlns:cx8="http://schemas.microsoft.com/office/drawing/2016/5/14/chartex" xmlns:mc="http://schemas.openxmlformats.org/markup-compatibility/2006" xmlns:aink="http://schemas.microsoft.com/office/drawing/2016/ink" xmlns:am3d="http://schemas.microsoft.com/office/drawing/2017/model3d" xmlns:o="urn:schemas-microsoft-com:office:office" xmlns:r="http://schemas.openxmlformats.org/officeDocument/2006/relationships" xmlns:m="http://schemas.openxmlformats.org/officeDocument/2006/math" xmlns:v="urn:schemas-microsoft-com:vml" xmlns:wp14="http://schemas.microsoft.com/office/word/2010/wordprocessingDrawing" xmlns:wp="http://schemas.openxmlformats.org/drawingml/2006/wordprocessingDrawing" xmlns:w10="urn:schemas-microsoft-com:office:word" xmlns:w="http://schemas.openxmlformats.org/wordprocessingml/2006/main" xmlns:w14="http://schemas.microsoft.com/office/word/2010/wordml" xmlns:w15="http://schemas.microsoft.com/office/word/2012/wordml" xmlns:w16cid="http://schemas.microsoft.com/office/word/2016/wordml/cid" xmlns:w16se="http://schemas.microsoft.com/office/word/2015/wordml/symex" xmlns:wpg="http://schemas.microsoft.com/office/word/2010/wordprocessingGroup" xmlns:wpi="http://schemas.microsoft.com/office/word/2010/wordprocessingInk" xmlns:wne="http://schemas.microsoft.com/office/word/2006/wordml" xmlns:wps="http://schemas.microsoft.com/office/word/2010/wordprocessingShape" mc:Ignorable="w14 w15 w16se w16cid wp14">
   <w16cid:commentId w16cid:paraId="00000043" w16cid:durableId="26FAD000"/>
 </w16cid:commentsIds>
 </file>
 
 <file path=word/endnotes.xml><?xml version="1.0" encoding="utf-8"?>
-<w:endnotes xmlns:wpc="http://schemas.microsoft.com/office/word/2010/wordprocessingCanvas" xmlns:cx="http://schemas.microsoft.com/office/drawing/2014/chartex" xmlns:cx1="http://schemas.microsoft.com/office/drawing/2015/9/8/chartex" xmlns:cx2="http://schemas.microsoft.com/office/drawing/2015/10/21/chartex" xmlns:cx3="http://schemas.microsoft.com/office/drawing/2016/5/9/chartex" xmlns:cx4="http://schemas.microsoft.com/office/drawing/2016/5/10/chartex" xmlns:cx5="http://schemas.microsoft.com/office/drawing/2016/5/11/chartex" xmlns:cx6="http://schemas.microsoft.com/office/drawing/2016/5/12/chartex" xmlns:cx7="http://schemas.microsoft.com/office/drawing/2016/5/13/chartex" xmlns:cx8="http://schemas.microsoft.com/office/drawing/2016/5/14/chartex" xmlns:mc="http://schemas.openxmlformats.org/markup-compatibility/2006" xmlns:aink="http://schemas.microsoft.com/office/drawing/2016/ink" xmlns:am3d="http://schemas.microsoft.com/office/drawing/2017/model3d" xmlns:o="urn:schemas-microsoft-com:office:office" xmlns:r="http://schemas.openxmlformats.org/officeDocument/2006/relationships" xmlns:m="http://schemas.openxmlformats.org/officeDocument/2006/math" xmlns:v="urn:schemas-microsoft-com:vml" xmlns:wp14="http://schemas.microsoft.com/office/word/2010/wordprocessingDrawing" xmlns:wp="http://schemas.openxmlformats.org/drawingml/2006/wordprocessingDrawing" xmlns:w10="urn:schemas-microsoft-com:office:word" xmlns:w="http://schemas.openxmlformats.org/wordprocessingml/2006/main" xmlns:w14="http://schemas.microsoft.com/office/word/2010/wordml" xmlns:w15="http://schemas.microsoft.com/office/word/2012/wordml" xmlns:w16cex="http://schemas.microsoft.com/office/word/2018/wordml/cex" xmlns:w16cid="http://schemas.microsoft.com/office/word/2016/wordml/cid" xmlns:w16="http://schemas.microsoft.com/office/word/2018/wordml" xmlns:w16sdtdh="http://schemas.microsoft.com/office/word/2020/wordml/sdtdatahash" xmlns:w16se="http://schemas.microsoft.com/office/word/2015/wordml/symex" xmlns:wpg="http://schemas.microsoft.com/office/word/2010/wordprocessingGroup" xmlns:wpi="http://schemas.microsoft.com/office/word/2010/wordprocessingInk" xmlns:wne="http://schemas.microsoft.com/office/word/2006/wordml" xmlns:wps="http://schemas.microsoft.com/office/word/2010/wordprocessingShape" mc:Ignorable="w14 w15 w16se w16cid w16 w16cex w16sdtdh wp14">
+<w:endnotes xmlns:wpc="http://schemas.microsoft.com/office/word/2010/wordprocessingCanvas" xmlns:cx="http://schemas.microsoft.com/office/drawing/2014/chartex" xmlns:cx1="http://schemas.microsoft.com/office/drawing/2015/9/8/chartex" xmlns:cx2="http://schemas.microsoft.com/office/drawing/2015/10/21/chartex" xmlns:cx3="http://schemas.microsoft.com/office/drawing/2016/5/9/chartex" xmlns:cx4="http://schemas.microsoft.com/office/drawing/2016/5/10/chartex" xmlns:cx5="http://schemas.microsoft.com/office/drawing/2016/5/11/chartex" xmlns:cx6="http://schemas.microsoft.com/office/drawing/2016/5/12/chartex" xmlns:cx7="http://schemas.microsoft.com/office/drawing/2016/5/13/chartex" xmlns:cx8="http://schemas.microsoft.com/office/drawing/2016/5/14/chartex" xmlns:mc="http://schemas.openxmlformats.org/markup-compatibility/2006" xmlns:aink="http://schemas.microsoft.com/office/drawing/2016/ink" xmlns:am3d="http://schemas.microsoft.com/office/drawing/2017/model3d" xmlns:o="urn:schemas-microsoft-com:office:office" xmlns:r="http://schemas.openxmlformats.org/officeDocument/2006/relationships" xmlns:m="http://schemas.openxmlformats.org/officeDocument/2006/math" xmlns:v="urn:schemas-microsoft-com:vml" xmlns:wp14="http://schemas.microsoft.com/office/word/2010/wordprocessingDrawing" xmlns:wp="http://schemas.openxmlformats.org/drawingml/2006/wordprocessingDrawing" xmlns:w10="urn:schemas-microsoft-com:office:word" xmlns:w="http://schemas.openxmlformats.org/wordprocessingml/2006/main" xmlns:w14="http://schemas.microsoft.com/office/word/2010/wordml" xmlns:w15="http://schemas.microsoft.com/office/word/2012/wordml" xmlns:w16cid="http://schemas.microsoft.com/office/word/2016/wordml/cid" xmlns:w16se="http://schemas.microsoft.com/office/word/2015/wordml/symex" xmlns:wpg="http://schemas.microsoft.com/office/word/2010/wordprocessingGroup" xmlns:wpi="http://schemas.microsoft.com/office/word/2010/wordprocessingInk" xmlns:wne="http://schemas.microsoft.com/office/word/2006/wordml" xmlns:wps="http://schemas.microsoft.com/office/word/2010/wordprocessingShape" mc:Ignorable="w14 w15 w16se w16cid wp14">
   <w:endnote w:type="separator" w:id="-1">
     <w:p>
       <w:r>
@@ -2253,7 +2680,7 @@
 </file>
 
 <file path=word/footer1.xml><?xml version="1.0" encoding="utf-8"?>
-<w:ftr xmlns:wpc="http://schemas.microsoft.com/office/word/2010/wordprocessingCanvas" xmlns:cx="http://schemas.microsoft.com/office/drawing/2014/chartex" xmlns:cx1="http://schemas.microsoft.com/office/drawing/2015/9/8/chartex" xmlns:cx2="http://schemas.microsoft.com/office/drawing/2015/10/21/chartex" xmlns:cx3="http://schemas.microsoft.com/office/drawing/2016/5/9/chartex" xmlns:cx4="http://schemas.microsoft.com/office/drawing/2016/5/10/chartex" xmlns:cx5="http://schemas.microsoft.com/office/drawing/2016/5/11/chartex" xmlns:cx6="http://schemas.microsoft.com/office/drawing/2016/5/12/chartex" xmlns:cx7="http://schemas.microsoft.com/office/drawing/2016/5/13/chartex" xmlns:cx8="http://schemas.microsoft.com/office/drawing/2016/5/14/chartex" xmlns:mc="http://schemas.openxmlformats.org/markup-compatibility/2006" xmlns:aink="http://schemas.microsoft.com/office/drawing/2016/ink" xmlns:am3d="http://schemas.microsoft.com/office/drawing/2017/model3d" xmlns:o="urn:schemas-microsoft-com:office:office" xmlns:r="http://schemas.openxmlformats.org/officeDocument/2006/relationships" xmlns:m="http://schemas.openxmlformats.org/officeDocument/2006/math" xmlns:v="urn:schemas-microsoft-com:vml" xmlns:wp14="http://schemas.microsoft.com/office/word/2010/wordprocessingDrawing" xmlns:wp="http://schemas.openxmlformats.org/drawingml/2006/wordprocessingDrawing" xmlns:w10="urn:schemas-microsoft-com:office:word" xmlns:w="http://schemas.openxmlformats.org/wordprocessingml/2006/main" xmlns:w14="http://schemas.microsoft.com/office/word/2010/wordml" xmlns:w15="http://schemas.microsoft.com/office/word/2012/wordml" xmlns:w16cex="http://schemas.microsoft.com/office/word/2018/wordml/cex" xmlns:w16cid="http://schemas.microsoft.com/office/word/2016/wordml/cid" xmlns:w16="http://schemas.microsoft.com/office/word/2018/wordml" xmlns:w16sdtdh="http://schemas.microsoft.com/office/word/2020/wordml/sdtdatahash" xmlns:w16se="http://schemas.microsoft.com/office/word/2015/wordml/symex" xmlns:wpg="http://schemas.microsoft.com/office/word/2010/wordprocessingGroup" xmlns:wpi="http://schemas.microsoft.com/office/word/2010/wordprocessingInk" xmlns:wne="http://schemas.microsoft.com/office/word/2006/wordml" xmlns:wps="http://schemas.microsoft.com/office/word/2010/wordprocessingShape" mc:Ignorable="w14 w15 w16se w16cid w16 w16cex w16sdtdh wp14">
+<w:ftr xmlns:wpc="http://schemas.microsoft.com/office/word/2010/wordprocessingCanvas" xmlns:cx="http://schemas.microsoft.com/office/drawing/2014/chartex" xmlns:cx1="http://schemas.microsoft.com/office/drawing/2015/9/8/chartex" xmlns:cx2="http://schemas.microsoft.com/office/drawing/2015/10/21/chartex" xmlns:cx3="http://schemas.microsoft.com/office/drawing/2016/5/9/chartex" xmlns:cx4="http://schemas.microsoft.com/office/drawing/2016/5/10/chartex" xmlns:cx5="http://schemas.microsoft.com/office/drawing/2016/5/11/chartex" xmlns:cx6="http://schemas.microsoft.com/office/drawing/2016/5/12/chartex" xmlns:cx7="http://schemas.microsoft.com/office/drawing/2016/5/13/chartex" xmlns:cx8="http://schemas.microsoft.com/office/drawing/2016/5/14/chartex" xmlns:mc="http://schemas.openxmlformats.org/markup-compatibility/2006" xmlns:aink="http://schemas.microsoft.com/office/drawing/2016/ink" xmlns:am3d="http://schemas.microsoft.com/office/drawing/2017/model3d" xmlns:o="urn:schemas-microsoft-com:office:office" xmlns:r="http://schemas.openxmlformats.org/officeDocument/2006/relationships" xmlns:m="http://schemas.openxmlformats.org/officeDocument/2006/math" xmlns:v="urn:schemas-microsoft-com:vml" xmlns:wp14="http://schemas.microsoft.com/office/word/2010/wordprocessingDrawing" xmlns:wp="http://schemas.openxmlformats.org/drawingml/2006/wordprocessingDrawing" xmlns:w10="urn:schemas-microsoft-com:office:word" xmlns:w="http://schemas.openxmlformats.org/wordprocessingml/2006/main" xmlns:w14="http://schemas.microsoft.com/office/word/2010/wordml" xmlns:w15="http://schemas.microsoft.com/office/word/2012/wordml" xmlns:w16cid="http://schemas.microsoft.com/office/word/2016/wordml/cid" xmlns:w16se="http://schemas.microsoft.com/office/word/2015/wordml/symex" xmlns:wpg="http://schemas.microsoft.com/office/word/2010/wordprocessingGroup" xmlns:wpi="http://schemas.microsoft.com/office/word/2010/wordprocessingInk" xmlns:wne="http://schemas.microsoft.com/office/word/2006/wordml" xmlns:wps="http://schemas.microsoft.com/office/word/2010/wordprocessingShape" mc:Ignorable="w14 w15 w16se w16cid wp14">
   <w:p>
     <w:pPr>
       <w:pBdr>
@@ -2323,7 +2750,7 @@
 </file>
 
 <file path=word/footer2.xml><?xml version="1.0" encoding="utf-8"?>
-<w:ftr xmlns:wpc="http://schemas.microsoft.com/office/word/2010/wordprocessingCanvas" xmlns:cx="http://schemas.microsoft.com/office/drawing/2014/chartex" xmlns:cx1="http://schemas.microsoft.com/office/drawing/2015/9/8/chartex" xmlns:cx2="http://schemas.microsoft.com/office/drawing/2015/10/21/chartex" xmlns:cx3="http://schemas.microsoft.com/office/drawing/2016/5/9/chartex" xmlns:cx4="http://schemas.microsoft.com/office/drawing/2016/5/10/chartex" xmlns:cx5="http://schemas.microsoft.com/office/drawing/2016/5/11/chartex" xmlns:cx6="http://schemas.microsoft.com/office/drawing/2016/5/12/chartex" xmlns:cx7="http://schemas.microsoft.com/office/drawing/2016/5/13/chartex" xmlns:cx8="http://schemas.microsoft.com/office/drawing/2016/5/14/chartex" xmlns:mc="http://schemas.openxmlformats.org/markup-compatibility/2006" xmlns:aink="http://schemas.microsoft.com/office/drawing/2016/ink" xmlns:am3d="http://schemas.microsoft.com/office/drawing/2017/model3d" xmlns:o="urn:schemas-microsoft-com:office:office" xmlns:r="http://schemas.openxmlformats.org/officeDocument/2006/relationships" xmlns:m="http://schemas.openxmlformats.org/officeDocument/2006/math" xmlns:v="urn:schemas-microsoft-com:vml" xmlns:wp14="http://schemas.microsoft.com/office/word/2010/wordprocessingDrawing" xmlns:wp="http://schemas.openxmlformats.org/drawingml/2006/wordprocessingDrawing" xmlns:w10="urn:schemas-microsoft-com:office:word" xmlns:w="http://schemas.openxmlformats.org/wordprocessingml/2006/main" xmlns:w14="http://schemas.microsoft.com/office/word/2010/wordml" xmlns:w15="http://schemas.microsoft.com/office/word/2012/wordml" xmlns:w16cex="http://schemas.microsoft.com/office/word/2018/wordml/cex" xmlns:w16cid="http://schemas.microsoft.com/office/word/2016/wordml/cid" xmlns:w16="http://schemas.microsoft.com/office/word/2018/wordml" xmlns:w16sdtdh="http://schemas.microsoft.com/office/word/2020/wordml/sdtdatahash" xmlns:w16se="http://schemas.microsoft.com/office/word/2015/wordml/symex" xmlns:wpg="http://schemas.microsoft.com/office/word/2010/wordprocessingGroup" xmlns:wpi="http://schemas.microsoft.com/office/word/2010/wordprocessingInk" xmlns:wne="http://schemas.microsoft.com/office/word/2006/wordml" xmlns:wps="http://schemas.microsoft.com/office/word/2010/wordprocessingShape" mc:Ignorable="w14 w15 w16se w16cid w16 w16cex w16sdtdh wp14">
+<w:ftr xmlns:wpc="http://schemas.microsoft.com/office/word/2010/wordprocessingCanvas" xmlns:cx="http://schemas.microsoft.com/office/drawing/2014/chartex" xmlns:cx1="http://schemas.microsoft.com/office/drawing/2015/9/8/chartex" xmlns:cx2="http://schemas.microsoft.com/office/drawing/2015/10/21/chartex" xmlns:cx3="http://schemas.microsoft.com/office/drawing/2016/5/9/chartex" xmlns:cx4="http://schemas.microsoft.com/office/drawing/2016/5/10/chartex" xmlns:cx5="http://schemas.microsoft.com/office/drawing/2016/5/11/chartex" xmlns:cx6="http://schemas.microsoft.com/office/drawing/2016/5/12/chartex" xmlns:cx7="http://schemas.microsoft.com/office/drawing/2016/5/13/chartex" xmlns:cx8="http://schemas.microsoft.com/office/drawing/2016/5/14/chartex" xmlns:mc="http://schemas.openxmlformats.org/markup-compatibility/2006" xmlns:aink="http://schemas.microsoft.com/office/drawing/2016/ink" xmlns:am3d="http://schemas.microsoft.com/office/drawing/2017/model3d" xmlns:o="urn:schemas-microsoft-com:office:office" xmlns:r="http://schemas.openxmlformats.org/officeDocument/2006/relationships" xmlns:m="http://schemas.openxmlformats.org/officeDocument/2006/math" xmlns:v="urn:schemas-microsoft-com:vml" xmlns:wp14="http://schemas.microsoft.com/office/word/2010/wordprocessingDrawing" xmlns:wp="http://schemas.openxmlformats.org/drawingml/2006/wordprocessingDrawing" xmlns:w10="urn:schemas-microsoft-com:office:word" xmlns:w="http://schemas.openxmlformats.org/wordprocessingml/2006/main" xmlns:w14="http://schemas.microsoft.com/office/word/2010/wordml" xmlns:w15="http://schemas.microsoft.com/office/word/2012/wordml" xmlns:w16cid="http://schemas.microsoft.com/office/word/2016/wordml/cid" xmlns:w16se="http://schemas.microsoft.com/office/word/2015/wordml/symex" xmlns:wpg="http://schemas.microsoft.com/office/word/2010/wordprocessingGroup" xmlns:wpi="http://schemas.microsoft.com/office/word/2010/wordprocessingInk" xmlns:wne="http://schemas.microsoft.com/office/word/2006/wordml" xmlns:wps="http://schemas.microsoft.com/office/word/2010/wordprocessingShape" mc:Ignorable="w14 w15 w16se w16cid wp14">
   <w:p>
     <w:pPr>
       <w:pBdr>
@@ -2483,7 +2910,7 @@
 </file>
 
 <file path=word/footnotes.xml><?xml version="1.0" encoding="utf-8"?>
-<w:footnotes xmlns:wpc="http://schemas.microsoft.com/office/word/2010/wordprocessingCanvas" xmlns:cx="http://schemas.microsoft.com/office/drawing/2014/chartex" xmlns:cx1="http://schemas.microsoft.com/office/drawing/2015/9/8/chartex" xmlns:cx2="http://schemas.microsoft.com/office/drawing/2015/10/21/chartex" xmlns:cx3="http://schemas.microsoft.com/office/drawing/2016/5/9/chartex" xmlns:cx4="http://schemas.microsoft.com/office/drawing/2016/5/10/chartex" xmlns:cx5="http://schemas.microsoft.com/office/drawing/2016/5/11/chartex" xmlns:cx6="http://schemas.microsoft.com/office/drawing/2016/5/12/chartex" xmlns:cx7="http://schemas.microsoft.com/office/drawing/2016/5/13/chartex" xmlns:cx8="http://schemas.microsoft.com/office/drawing/2016/5/14/chartex" xmlns:mc="http://schemas.openxmlformats.org/markup-compatibility/2006" xmlns:aink="http://schemas.microsoft.com/office/drawing/2016/ink" xmlns:am3d="http://schemas.microsoft.com/office/drawing/2017/model3d" xmlns:o="urn:schemas-microsoft-com:office:office" xmlns:r="http://schemas.openxmlformats.org/officeDocument/2006/relationships" xmlns:m="http://schemas.openxmlformats.org/officeDocument/2006/math" xmlns:v="urn:schemas-microsoft-com:vml" xmlns:wp14="http://schemas.microsoft.com/office/word/2010/wordprocessingDrawing" xmlns:wp="http://schemas.openxmlformats.org/drawingml/2006/wordprocessingDrawing" xmlns:w10="urn:schemas-microsoft-com:office:word" xmlns:w="http://schemas.openxmlformats.org/wordprocessingml/2006/main" xmlns:w14="http://schemas.microsoft.com/office/word/2010/wordml" xmlns:w15="http://schemas.microsoft.com/office/word/2012/wordml" xmlns:w16cex="http://schemas.microsoft.com/office/word/2018/wordml/cex" xmlns:w16cid="http://schemas.microsoft.com/office/word/2016/wordml/cid" xmlns:w16="http://schemas.microsoft.com/office/word/2018/wordml" xmlns:w16sdtdh="http://schemas.microsoft.com/office/word/2020/wordml/sdtdatahash" xmlns:w16se="http://schemas.microsoft.com/office/word/2015/wordml/symex" xmlns:wpg="http://schemas.microsoft.com/office/word/2010/wordprocessingGroup" xmlns:wpi="http://schemas.microsoft.com/office/word/2010/wordprocessingInk" xmlns:wne="http://schemas.microsoft.com/office/word/2006/wordml" xmlns:wps="http://schemas.microsoft.com/office/word/2010/wordprocessingShape" mc:Ignorable="w14 w15 w16se w16cid w16 w16cex w16sdtdh wp14">
+<w:footnotes xmlns:wpc="http://schemas.microsoft.com/office/word/2010/wordprocessingCanvas" xmlns:cx="http://schemas.microsoft.com/office/drawing/2014/chartex" xmlns:cx1="http://schemas.microsoft.com/office/drawing/2015/9/8/chartex" xmlns:cx2="http://schemas.microsoft.com/office/drawing/2015/10/21/chartex" xmlns:cx3="http://schemas.microsoft.com/office/drawing/2016/5/9/chartex" xmlns:cx4="http://schemas.microsoft.com/office/drawing/2016/5/10/chartex" xmlns:cx5="http://schemas.microsoft.com/office/drawing/2016/5/11/chartex" xmlns:cx6="http://schemas.microsoft.com/office/drawing/2016/5/12/chartex" xmlns:cx7="http://schemas.microsoft.com/office/drawing/2016/5/13/chartex" xmlns:cx8="http://schemas.microsoft.com/office/drawing/2016/5/14/chartex" xmlns:mc="http://schemas.openxmlformats.org/markup-compatibility/2006" xmlns:aink="http://schemas.microsoft.com/office/drawing/2016/ink" xmlns:am3d="http://schemas.microsoft.com/office/drawing/2017/model3d" xmlns:o="urn:schemas-microsoft-com:office:office" xmlns:r="http://schemas.openxmlformats.org/officeDocument/2006/relationships" xmlns:m="http://schemas.openxmlformats.org/officeDocument/2006/math" xmlns:v="urn:schemas-microsoft-com:vml" xmlns:wp14="http://schemas.microsoft.com/office/word/2010/wordprocessingDrawing" xmlns:wp="http://schemas.openxmlformats.org/drawingml/2006/wordprocessingDrawing" xmlns:w10="urn:schemas-microsoft-com:office:word" xmlns:w="http://schemas.openxmlformats.org/wordprocessingml/2006/main" xmlns:w14="http://schemas.microsoft.com/office/word/2010/wordml" xmlns:w15="http://schemas.microsoft.com/office/word/2012/wordml" xmlns:w16cid="http://schemas.microsoft.com/office/word/2016/wordml/cid" xmlns:w16se="http://schemas.microsoft.com/office/word/2015/wordml/symex" xmlns:wpg="http://schemas.microsoft.com/office/word/2010/wordprocessingGroup" xmlns:wpi="http://schemas.microsoft.com/office/word/2010/wordprocessingInk" xmlns:wne="http://schemas.microsoft.com/office/word/2006/wordml" xmlns:wps="http://schemas.microsoft.com/office/word/2010/wordprocessingShape" mc:Ignorable="w14 w15 w16se w16cid wp14">
   <w:footnote w:type="separator" w:id="-1">
     <w:p>
       <w:r>
@@ -2502,7 +2929,7 @@
 </file>
 
 <file path=word/header1.xml><?xml version="1.0" encoding="utf-8"?>
-<w:hdr xmlns:wpc="http://schemas.microsoft.com/office/word/2010/wordprocessingCanvas" xmlns:cx="http://schemas.microsoft.com/office/drawing/2014/chartex" xmlns:cx1="http://schemas.microsoft.com/office/drawing/2015/9/8/chartex" xmlns:cx2="http://schemas.microsoft.com/office/drawing/2015/10/21/chartex" xmlns:cx3="http://schemas.microsoft.com/office/drawing/2016/5/9/chartex" xmlns:cx4="http://schemas.microsoft.com/office/drawing/2016/5/10/chartex" xmlns:cx5="http://schemas.microsoft.com/office/drawing/2016/5/11/chartex" xmlns:cx6="http://schemas.microsoft.com/office/drawing/2016/5/12/chartex" xmlns:cx7="http://schemas.microsoft.com/office/drawing/2016/5/13/chartex" xmlns:cx8="http://schemas.microsoft.com/office/drawing/2016/5/14/chartex" xmlns:mc="http://schemas.openxmlformats.org/markup-compatibility/2006" xmlns:aink="http://schemas.microsoft.com/office/drawing/2016/ink" xmlns:am3d="http://schemas.microsoft.com/office/drawing/2017/model3d" xmlns:o="urn:schemas-microsoft-com:office:office" xmlns:r="http://schemas.openxmlformats.org/officeDocument/2006/relationships" xmlns:m="http://schemas.openxmlformats.org/officeDocument/2006/math" xmlns:v="urn:schemas-microsoft-com:vml" xmlns:wp14="http://schemas.microsoft.com/office/word/2010/wordprocessingDrawing" xmlns:wp="http://schemas.openxmlformats.org/drawingml/2006/wordprocessingDrawing" xmlns:w10="urn:schemas-microsoft-com:office:word" xmlns:w="http://schemas.openxmlformats.org/wordprocessingml/2006/main" xmlns:w14="http://schemas.microsoft.com/office/word/2010/wordml" xmlns:w15="http://schemas.microsoft.com/office/word/2012/wordml" xmlns:w16cex="http://schemas.microsoft.com/office/word/2018/wordml/cex" xmlns:w16cid="http://schemas.microsoft.com/office/word/2016/wordml/cid" xmlns:w16="http://schemas.microsoft.com/office/word/2018/wordml" xmlns:w16sdtdh="http://schemas.microsoft.com/office/word/2020/wordml/sdtdatahash" xmlns:w16se="http://schemas.microsoft.com/office/word/2015/wordml/symex" xmlns:wpg="http://schemas.microsoft.com/office/word/2010/wordprocessingGroup" xmlns:wpi="http://schemas.microsoft.com/office/word/2010/wordprocessingInk" xmlns:wne="http://schemas.microsoft.com/office/word/2006/wordml" xmlns:wps="http://schemas.microsoft.com/office/word/2010/wordprocessingShape" mc:Ignorable="w14 w15 w16se w16cid w16 w16cex w16sdtdh wp14">
+<w:hdr xmlns:wpc="http://schemas.microsoft.com/office/word/2010/wordprocessingCanvas" xmlns:cx="http://schemas.microsoft.com/office/drawing/2014/chartex" xmlns:cx1="http://schemas.microsoft.com/office/drawing/2015/9/8/chartex" xmlns:cx2="http://schemas.microsoft.com/office/drawing/2015/10/21/chartex" xmlns:cx3="http://schemas.microsoft.com/office/drawing/2016/5/9/chartex" xmlns:cx4="http://schemas.microsoft.com/office/drawing/2016/5/10/chartex" xmlns:cx5="http://schemas.microsoft.com/office/drawing/2016/5/11/chartex" xmlns:cx6="http://schemas.microsoft.com/office/drawing/2016/5/12/chartex" xmlns:cx7="http://schemas.microsoft.com/office/drawing/2016/5/13/chartex" xmlns:cx8="http://schemas.microsoft.com/office/drawing/2016/5/14/chartex" xmlns:mc="http://schemas.openxmlformats.org/markup-compatibility/2006" xmlns:aink="http://schemas.microsoft.com/office/drawing/2016/ink" xmlns:am3d="http://schemas.microsoft.com/office/drawing/2017/model3d" xmlns:o="urn:schemas-microsoft-com:office:office" xmlns:r="http://schemas.openxmlformats.org/officeDocument/2006/relationships" xmlns:m="http://schemas.openxmlformats.org/officeDocument/2006/math" xmlns:v="urn:schemas-microsoft-com:vml" xmlns:wp14="http://schemas.microsoft.com/office/word/2010/wordprocessingDrawing" xmlns:wp="http://schemas.openxmlformats.org/drawingml/2006/wordprocessingDrawing" xmlns:w10="urn:schemas-microsoft-com:office:word" xmlns:w="http://schemas.openxmlformats.org/wordprocessingml/2006/main" xmlns:w14="http://schemas.microsoft.com/office/word/2010/wordml" xmlns:w15="http://schemas.microsoft.com/office/word/2012/wordml" xmlns:w16cid="http://schemas.microsoft.com/office/word/2016/wordml/cid" xmlns:w16se="http://schemas.microsoft.com/office/word/2015/wordml/symex" xmlns:wpg="http://schemas.microsoft.com/office/word/2010/wordprocessingGroup" xmlns:wpi="http://schemas.microsoft.com/office/word/2010/wordprocessingInk" xmlns:wne="http://schemas.microsoft.com/office/word/2006/wordml" xmlns:wps="http://schemas.microsoft.com/office/word/2010/wordprocessingShape" mc:Ignorable="w14 w15 w16se w16cid wp14">
   <w:p>
     <w:pPr>
       <w:pBdr>
@@ -2573,7 +3000,7 @@
 </file>
 
 <file path=word/header2.xml><?xml version="1.0" encoding="utf-8"?>
-<w:hdr xmlns:wpc="http://schemas.microsoft.com/office/word/2010/wordprocessingCanvas" xmlns:cx="http://schemas.microsoft.com/office/drawing/2014/chartex" xmlns:cx1="http://schemas.microsoft.com/office/drawing/2015/9/8/chartex" xmlns:cx2="http://schemas.microsoft.com/office/drawing/2015/10/21/chartex" xmlns:cx3="http://schemas.microsoft.com/office/drawing/2016/5/9/chartex" xmlns:cx4="http://schemas.microsoft.com/office/drawing/2016/5/10/chartex" xmlns:cx5="http://schemas.microsoft.com/office/drawing/2016/5/11/chartex" xmlns:cx6="http://schemas.microsoft.com/office/drawing/2016/5/12/chartex" xmlns:cx7="http://schemas.microsoft.com/office/drawing/2016/5/13/chartex" xmlns:cx8="http://schemas.microsoft.com/office/drawing/2016/5/14/chartex" xmlns:mc="http://schemas.openxmlformats.org/markup-compatibility/2006" xmlns:aink="http://schemas.microsoft.com/office/drawing/2016/ink" xmlns:am3d="http://schemas.microsoft.com/office/drawing/2017/model3d" xmlns:o="urn:schemas-microsoft-com:office:office" xmlns:r="http://schemas.openxmlformats.org/officeDocument/2006/relationships" xmlns:m="http://schemas.openxmlformats.org/officeDocument/2006/math" xmlns:v="urn:schemas-microsoft-com:vml" xmlns:wp14="http://schemas.microsoft.com/office/word/2010/wordprocessingDrawing" xmlns:wp="http://schemas.openxmlformats.org/drawingml/2006/wordprocessingDrawing" xmlns:w10="urn:schemas-microsoft-com:office:word" xmlns:w="http://schemas.openxmlformats.org/wordprocessingml/2006/main" xmlns:w14="http://schemas.microsoft.com/office/word/2010/wordml" xmlns:w15="http://schemas.microsoft.com/office/word/2012/wordml" xmlns:w16cex="http://schemas.microsoft.com/office/word/2018/wordml/cex" xmlns:w16cid="http://schemas.microsoft.com/office/word/2016/wordml/cid" xmlns:w16="http://schemas.microsoft.com/office/word/2018/wordml" xmlns:w16sdtdh="http://schemas.microsoft.com/office/word/2020/wordml/sdtdatahash" xmlns:w16se="http://schemas.microsoft.com/office/word/2015/wordml/symex" xmlns:wpg="http://schemas.microsoft.com/office/word/2010/wordprocessingGroup" xmlns:wpi="http://schemas.microsoft.com/office/word/2010/wordprocessingInk" xmlns:wne="http://schemas.microsoft.com/office/word/2006/wordml" xmlns:wps="http://schemas.microsoft.com/office/word/2010/wordprocessingShape" mc:Ignorable="w14 w15 w16se w16cid w16 w16cex w16sdtdh wp14">
+<w:hdr xmlns:wpc="http://schemas.microsoft.com/office/word/2010/wordprocessingCanvas" xmlns:cx="http://schemas.microsoft.com/office/drawing/2014/chartex" xmlns:cx1="http://schemas.microsoft.com/office/drawing/2015/9/8/chartex" xmlns:cx2="http://schemas.microsoft.com/office/drawing/2015/10/21/chartex" xmlns:cx3="http://schemas.microsoft.com/office/drawing/2016/5/9/chartex" xmlns:cx4="http://schemas.microsoft.com/office/drawing/2016/5/10/chartex" xmlns:cx5="http://schemas.microsoft.com/office/drawing/2016/5/11/chartex" xmlns:cx6="http://schemas.microsoft.com/office/drawing/2016/5/12/chartex" xmlns:cx7="http://schemas.microsoft.com/office/drawing/2016/5/13/chartex" xmlns:cx8="http://schemas.microsoft.com/office/drawing/2016/5/14/chartex" xmlns:mc="http://schemas.openxmlformats.org/markup-compatibility/2006" xmlns:aink="http://schemas.microsoft.com/office/drawing/2016/ink" xmlns:am3d="http://schemas.microsoft.com/office/drawing/2017/model3d" xmlns:o="urn:schemas-microsoft-com:office:office" xmlns:r="http://schemas.openxmlformats.org/officeDocument/2006/relationships" xmlns:m="http://schemas.openxmlformats.org/officeDocument/2006/math" xmlns:v="urn:schemas-microsoft-com:vml" xmlns:wp14="http://schemas.microsoft.com/office/word/2010/wordprocessingDrawing" xmlns:wp="http://schemas.openxmlformats.org/drawingml/2006/wordprocessingDrawing" xmlns:w10="urn:schemas-microsoft-com:office:word" xmlns:w="http://schemas.openxmlformats.org/wordprocessingml/2006/main" xmlns:w14="http://schemas.microsoft.com/office/word/2010/wordml" xmlns:w15="http://schemas.microsoft.com/office/word/2012/wordml" xmlns:w16cid="http://schemas.microsoft.com/office/word/2016/wordml/cid" xmlns:w16se="http://schemas.microsoft.com/office/word/2015/wordml/symex" xmlns:wpg="http://schemas.microsoft.com/office/word/2010/wordprocessingGroup" xmlns:wpi="http://schemas.microsoft.com/office/word/2010/wordprocessingInk" xmlns:wne="http://schemas.microsoft.com/office/word/2006/wordml" xmlns:wps="http://schemas.microsoft.com/office/word/2010/wordprocessingShape" mc:Ignorable="w14 w15 w16se w16cid wp14">
   <w:p>
     <w:pPr>
       <w:pBdr>
@@ -2693,7 +3120,7 @@
 </file>
 
 <file path=word/numbering.xml><?xml version="1.0" encoding="utf-8"?>
-<w:numbering xmlns:wpc="http://schemas.microsoft.com/office/word/2010/wordprocessingCanvas" xmlns:cx="http://schemas.microsoft.com/office/drawing/2014/chartex" xmlns:cx1="http://schemas.microsoft.com/office/drawing/2015/9/8/chartex" xmlns:cx2="http://schemas.microsoft.com/office/drawing/2015/10/21/chartex" xmlns:cx3="http://schemas.microsoft.com/office/drawing/2016/5/9/chartex" xmlns:cx4="http://schemas.microsoft.com/office/drawing/2016/5/10/chartex" xmlns:cx5="http://schemas.microsoft.com/office/drawing/2016/5/11/chartex" xmlns:cx6="http://schemas.microsoft.com/office/drawing/2016/5/12/chartex" xmlns:cx7="http://schemas.microsoft.com/office/drawing/2016/5/13/chartex" xmlns:cx8="http://schemas.microsoft.com/office/drawing/2016/5/14/chartex" xmlns:mc="http://schemas.openxmlformats.org/markup-compatibility/2006" xmlns:aink="http://schemas.microsoft.com/office/drawing/2016/ink" xmlns:am3d="http://schemas.microsoft.com/office/drawing/2017/model3d" xmlns:o="urn:schemas-microsoft-com:office:office" xmlns:r="http://schemas.openxmlformats.org/officeDocument/2006/relationships" xmlns:m="http://schemas.openxmlformats.org/officeDocument/2006/math" xmlns:v="urn:schemas-microsoft-com:vml" xmlns:wp14="http://schemas.microsoft.com/office/word/2010/wordprocessingDrawing" xmlns:wp="http://schemas.openxmlformats.org/drawingml/2006/wordprocessingDrawing" xmlns:w10="urn:schemas-microsoft-com:office:word" xmlns:w="http://schemas.openxmlformats.org/wordprocessingml/2006/main" xmlns:w14="http://schemas.microsoft.com/office/word/2010/wordml" xmlns:w15="http://schemas.microsoft.com/office/word/2012/wordml" xmlns:w16cex="http://schemas.microsoft.com/office/word/2018/wordml/cex" xmlns:w16cid="http://schemas.microsoft.com/office/word/2016/wordml/cid" xmlns:w16="http://schemas.microsoft.com/office/word/2018/wordml" xmlns:w16sdtdh="http://schemas.microsoft.com/office/word/2020/wordml/sdtdatahash" xmlns:w16se="http://schemas.microsoft.com/office/word/2015/wordml/symex" xmlns:wpg="http://schemas.microsoft.com/office/word/2010/wordprocessingGroup" xmlns:wpi="http://schemas.microsoft.com/office/word/2010/wordprocessingInk" xmlns:wne="http://schemas.microsoft.com/office/word/2006/wordml" xmlns:wps="http://schemas.microsoft.com/office/word/2010/wordprocessingShape" mc:Ignorable="w14 w15 w16se w16cid w16 w16cex w16sdtdh wp14">
+<w:numbering xmlns:wpc="http://schemas.microsoft.com/office/word/2010/wordprocessingCanvas" xmlns:cx="http://schemas.microsoft.com/office/drawing/2014/chartex" xmlns:cx1="http://schemas.microsoft.com/office/drawing/2015/9/8/chartex" xmlns:cx2="http://schemas.microsoft.com/office/drawing/2015/10/21/chartex" xmlns:cx3="http://schemas.microsoft.com/office/drawing/2016/5/9/chartex" xmlns:cx4="http://schemas.microsoft.com/office/drawing/2016/5/10/chartex" xmlns:cx5="http://schemas.microsoft.com/office/drawing/2016/5/11/chartex" xmlns:cx6="http://schemas.microsoft.com/office/drawing/2016/5/12/chartex" xmlns:cx7="http://schemas.microsoft.com/office/drawing/2016/5/13/chartex" xmlns:cx8="http://schemas.microsoft.com/office/drawing/2016/5/14/chartex" xmlns:mc="http://schemas.openxmlformats.org/markup-compatibility/2006" xmlns:aink="http://schemas.microsoft.com/office/drawing/2016/ink" xmlns:am3d="http://schemas.microsoft.com/office/drawing/2017/model3d" xmlns:o="urn:schemas-microsoft-com:office:office" xmlns:r="http://schemas.openxmlformats.org/officeDocument/2006/relationships" xmlns:m="http://schemas.openxmlformats.org/officeDocument/2006/math" xmlns:v="urn:schemas-microsoft-com:vml" xmlns:wp14="http://schemas.microsoft.com/office/word/2010/wordprocessingDrawing" xmlns:wp="http://schemas.openxmlformats.org/drawingml/2006/wordprocessingDrawing" xmlns:w10="urn:schemas-microsoft-com:office:word" xmlns:w="http://schemas.openxmlformats.org/wordprocessingml/2006/main" xmlns:w14="http://schemas.microsoft.com/office/word/2010/wordml" xmlns:w15="http://schemas.microsoft.com/office/word/2012/wordml" xmlns:w16cid="http://schemas.microsoft.com/office/word/2016/wordml/cid" xmlns:w16se="http://schemas.microsoft.com/office/word/2015/wordml/symex" xmlns:wpg="http://schemas.microsoft.com/office/word/2010/wordprocessingGroup" xmlns:wpi="http://schemas.microsoft.com/office/word/2010/wordprocessingInk" xmlns:wne="http://schemas.microsoft.com/office/word/2006/wordml" xmlns:wps="http://schemas.microsoft.com/office/word/2010/wordprocessingShape" mc:Ignorable="w14 w15 w16se w16cid wp14">
   <w:abstractNum w:abstractNumId="0" w15:restartNumberingAfterBreak="0">
     <w:nsid w:val="0FB300D8"/>
     <w:multiLevelType w:val="hybridMultilevel"/>
@@ -3402,6 +3829,119 @@
     </w:lvl>
   </w:abstractNum>
   <w:abstractNum w:abstractNumId="7" w15:restartNumberingAfterBreak="0">
+    <w:nsid w:val="57FF29ED"/>
+    <w:multiLevelType w:val="hybridMultilevel"/>
+    <w:tmpl w:val="53D0D442"/>
+    <w:lvl w:ilvl="0" w:tplc="0C0A0001">
+      <w:start w:val="1"/>
+      <w:numFmt w:val="bullet"/>
+      <w:lvlText w:val=""/>
+      <w:lvlJc w:val="left"/>
+      <w:pPr>
+        <w:ind w:left="720" w:hanging="360"/>
+      </w:pPr>
+      <w:rPr>
+        <w:rFonts w:ascii="Symbol" w:hAnsi="Symbol" w:hint="default"/>
+      </w:rPr>
+    </w:lvl>
+    <w:lvl w:ilvl="1" w:tplc="0C0A0003">
+      <w:start w:val="1"/>
+      <w:numFmt w:val="bullet"/>
+      <w:lvlText w:val="o"/>
+      <w:lvlJc w:val="left"/>
+      <w:pPr>
+        <w:ind w:left="1440" w:hanging="360"/>
+      </w:pPr>
+      <w:rPr>
+        <w:rFonts w:ascii="Courier New" w:hAnsi="Courier New" w:cs="Courier New" w:hint="default"/>
+      </w:rPr>
+    </w:lvl>
+    <w:lvl w:ilvl="2" w:tplc="0C0A0005" w:tentative="1">
+      <w:start w:val="1"/>
+      <w:numFmt w:val="bullet"/>
+      <w:lvlText w:val=""/>
+      <w:lvlJc w:val="left"/>
+      <w:pPr>
+        <w:ind w:left="2160" w:hanging="360"/>
+      </w:pPr>
+      <w:rPr>
+        <w:rFonts w:ascii="Wingdings" w:hAnsi="Wingdings" w:hint="default"/>
+      </w:rPr>
+    </w:lvl>
+    <w:lvl w:ilvl="3" w:tplc="0C0A0001" w:tentative="1">
+      <w:start w:val="1"/>
+      <w:numFmt w:val="bullet"/>
+      <w:lvlText w:val=""/>
+      <w:lvlJc w:val="left"/>
+      <w:pPr>
+        <w:ind w:left="2880" w:hanging="360"/>
+      </w:pPr>
+      <w:rPr>
+        <w:rFonts w:ascii="Symbol" w:hAnsi="Symbol" w:hint="default"/>
+      </w:rPr>
+    </w:lvl>
+    <w:lvl w:ilvl="4" w:tplc="0C0A0003" w:tentative="1">
+      <w:start w:val="1"/>
+      <w:numFmt w:val="bullet"/>
+      <w:lvlText w:val="o"/>
+      <w:lvlJc w:val="left"/>
+      <w:pPr>
+        <w:ind w:left="3600" w:hanging="360"/>
+      </w:pPr>
+      <w:rPr>
+        <w:rFonts w:ascii="Courier New" w:hAnsi="Courier New" w:cs="Courier New" w:hint="default"/>
+      </w:rPr>
+    </w:lvl>
+    <w:lvl w:ilvl="5" w:tplc="0C0A0005" w:tentative="1">
+      <w:start w:val="1"/>
+      <w:numFmt w:val="bullet"/>
+      <w:lvlText w:val=""/>
+      <w:lvlJc w:val="left"/>
+      <w:pPr>
+        <w:ind w:left="4320" w:hanging="360"/>
+      </w:pPr>
+      <w:rPr>
+        <w:rFonts w:ascii="Wingdings" w:hAnsi="Wingdings" w:hint="default"/>
+      </w:rPr>
+    </w:lvl>
+    <w:lvl w:ilvl="6" w:tplc="0C0A0001" w:tentative="1">
+      <w:start w:val="1"/>
+      <w:numFmt w:val="bullet"/>
+      <w:lvlText w:val=""/>
+      <w:lvlJc w:val="left"/>
+      <w:pPr>
+        <w:ind w:left="5040" w:hanging="360"/>
+      </w:pPr>
+      <w:rPr>
+        <w:rFonts w:ascii="Symbol" w:hAnsi="Symbol" w:hint="default"/>
+      </w:rPr>
+    </w:lvl>
+    <w:lvl w:ilvl="7" w:tplc="0C0A0003" w:tentative="1">
+      <w:start w:val="1"/>
+      <w:numFmt w:val="bullet"/>
+      <w:lvlText w:val="o"/>
+      <w:lvlJc w:val="left"/>
+      <w:pPr>
+        <w:ind w:left="5760" w:hanging="360"/>
+      </w:pPr>
+      <w:rPr>
+        <w:rFonts w:ascii="Courier New" w:hAnsi="Courier New" w:cs="Courier New" w:hint="default"/>
+      </w:rPr>
+    </w:lvl>
+    <w:lvl w:ilvl="8" w:tplc="0C0A0005" w:tentative="1">
+      <w:start w:val="1"/>
+      <w:numFmt w:val="bullet"/>
+      <w:lvlText w:val=""/>
+      <w:lvlJc w:val="left"/>
+      <w:pPr>
+        <w:ind w:left="6480" w:hanging="360"/>
+      </w:pPr>
+      <w:rPr>
+        <w:rFonts w:ascii="Wingdings" w:hAnsi="Wingdings" w:hint="default"/>
+      </w:rPr>
+    </w:lvl>
+  </w:abstractNum>
+  <w:abstractNum w:abstractNumId="8" w15:restartNumberingAfterBreak="0">
     <w:nsid w:val="6DD84C46"/>
     <w:multiLevelType w:val="hybridMultilevel"/>
     <w:tmpl w:val="F5182C12"/>
@@ -3514,7 +4054,7 @@
       </w:rPr>
     </w:lvl>
   </w:abstractNum>
-  <w:abstractNum w:abstractNumId="8" w15:restartNumberingAfterBreak="0">
+  <w:abstractNum w:abstractNumId="9" w15:restartNumberingAfterBreak="0">
     <w:nsid w:val="7C2D2BEC"/>
     <w:multiLevelType w:val="multilevel"/>
     <w:tmpl w:val="7F8EE922"/>
@@ -3631,7 +4171,7 @@
     <w:abstractNumId w:val="4"/>
   </w:num>
   <w:num w:numId="2">
-    <w:abstractNumId w:val="8"/>
+    <w:abstractNumId w:val="9"/>
   </w:num>
   <w:num w:numId="3">
     <w:abstractNumId w:val="2"/>
@@ -3649,7 +4189,7 @@
     <w:abstractNumId w:val="6"/>
   </w:num>
   <w:num w:numId="8">
-    <w:abstractNumId w:val="7"/>
+    <w:abstractNumId w:val="8"/>
   </w:num>
   <w:num w:numId="9">
     <w:abstractNumId w:val="1"/>
@@ -3681,11 +4221,14 @@
   <w:num w:numId="18">
     <w:abstractNumId w:val="1"/>
   </w:num>
+  <w:num w:numId="19">
+    <w:abstractNumId w:val="7"/>
+  </w:num>
 </w:numbering>
 </file>
 
 <file path=word/styles.xml><?xml version="1.0" encoding="utf-8"?>
-<w:styles xmlns:mc="http://schemas.openxmlformats.org/markup-compatibility/2006" xmlns:r="http://schemas.openxmlformats.org/officeDocument/2006/relationships" xmlns:w="http://schemas.openxmlformats.org/wordprocessingml/2006/main" xmlns:w14="http://schemas.microsoft.com/office/word/2010/wordml" xmlns:w15="http://schemas.microsoft.com/office/word/2012/wordml" xmlns:w16cex="http://schemas.microsoft.com/office/word/2018/wordml/cex" xmlns:w16cid="http://schemas.microsoft.com/office/word/2016/wordml/cid" xmlns:w16="http://schemas.microsoft.com/office/word/2018/wordml" xmlns:w16sdtdh="http://schemas.microsoft.com/office/word/2020/wordml/sdtdatahash" xmlns:w16se="http://schemas.microsoft.com/office/word/2015/wordml/symex" mc:Ignorable="w14 w15 w16se w16cid w16 w16cex w16sdtdh">
+<w:styles xmlns:mc="http://schemas.openxmlformats.org/markup-compatibility/2006" xmlns:r="http://schemas.openxmlformats.org/officeDocument/2006/relationships" xmlns:w="http://schemas.openxmlformats.org/wordprocessingml/2006/main" xmlns:w14="http://schemas.microsoft.com/office/word/2010/wordml" xmlns:w15="http://schemas.microsoft.com/office/word/2012/wordml" xmlns:w16cid="http://schemas.microsoft.com/office/word/2016/wordml/cid" xmlns:w16se="http://schemas.microsoft.com/office/word/2015/wordml/symex" mc:Ignorable="w14 w15 w16se w16cid">
   <w:docDefaults>
     <w:rPrDefault>
       <w:rPr>
@@ -3701,7 +4244,7 @@
       </w:pPr>
     </w:pPrDefault>
   </w:docDefaults>
-  <w:latentStyles w:defLockedState="0" w:defUIPriority="99" w:defSemiHidden="0" w:defUnhideWhenUsed="0" w:defQFormat="0" w:count="376">
+  <w:latentStyles w:defLockedState="0" w:defUIPriority="99" w:defSemiHidden="0" w:defUnhideWhenUsed="0" w:defQFormat="0" w:count="375">
     <w:lsdException w:name="Normal" w:uiPriority="0" w:qFormat="1"/>
     <w:lsdException w:name="heading 1" w:uiPriority="9" w:qFormat="1"/>
     <w:lsdException w:name="heading 2" w:semiHidden="1" w:uiPriority="9" w:unhideWhenUsed="1" w:qFormat="1"/>
@@ -4077,7 +4620,6 @@
     <w:lsdException w:name="Smart Hyperlink" w:semiHidden="1" w:unhideWhenUsed="1"/>
     <w:lsdException w:name="Hashtag" w:semiHidden="1" w:unhideWhenUsed="1"/>
     <w:lsdException w:name="Unresolved Mention" w:semiHidden="1" w:unhideWhenUsed="1"/>
-    <w:lsdException w:name="Smart Link" w:semiHidden="1" w:unhideWhenUsed="1"/>
   </w:latentStyles>
   <w:style w:type="paragraph" w:default="1" w:styleId="Normal">
     <w:name w:val="Normal"/>

</xml_diff>